<commit_message>
me me dumb dumb
</commit_message>
<xml_diff>
--- a/documents/Projects/AssetTrackingPolicy.docx
+++ b/documents/Projects/AssetTrackingPolicy.docx
@@ -29,7 +29,15 @@
         <w:t xml:space="preserve"> and decommissioning IT assets as needed.</w:t>
       </w:r>
       <w:r>
-        <w:t xml:space="preserve"> Poor asset management can have negative effects on productivity and staff morale as assets necessary for their roles become difficult to locate. It is the company’s ongoing commitment to insure all employees have the necessary tools to work effectively in their role.</w:t>
+        <w:t xml:space="preserve"> Poor asset management can have negative effects on productivity and staff morale as assets necessary for their roles become difficult to locate. It is the company’s ongoing commitment to </w:t>
+      </w:r>
+      <w:r>
+        <w:t>e</w:t>
+      </w:r>
+      <w:bookmarkStart w:id="0" w:name="_GoBack"/>
+      <w:bookmarkEnd w:id="0"/>
+      <w:r>
+        <w:t>nsure all employees have the necessary tools to work effectively in their role.</w:t>
       </w:r>
     </w:p>
     <w:p>
@@ -138,6 +146,170 @@
         <w:t>assets</w:t>
       </w:r>
       <w:r>
+        <w:t>;</w:t>
+      </w:r>
+    </w:p>
+    <w:p>
+      <w:pPr>
+        <w:pStyle w:val="ListParagraph"/>
+        <w:numPr>
+          <w:ilvl w:val="0"/>
+          <w:numId w:val="1"/>
+        </w:numPr>
+      </w:pPr>
+      <w:r>
+        <w:t>Knowledge of assets that exist and their location;</w:t>
+      </w:r>
+      <w:r>
+        <w:t xml:space="preserve"> </w:t>
+      </w:r>
+      <w:r>
+        <w:t>and</w:t>
+      </w:r>
+    </w:p>
+    <w:p>
+      <w:pPr>
+        <w:pStyle w:val="ListParagraph"/>
+        <w:numPr>
+          <w:ilvl w:val="0"/>
+          <w:numId w:val="1"/>
+        </w:numPr>
+      </w:pPr>
+      <w:r>
+        <w:t>Security of sensitive information</w:t>
+      </w:r>
+      <w:r>
+        <w:t>.</w:t>
+      </w:r>
+    </w:p>
+    <w:p>
+      <w:pPr>
+        <w:pStyle w:val="ListParagraph"/>
+      </w:pPr>
+    </w:p>
+    <w:p>
+      <w:pPr>
+        <w:pStyle w:val="Heading2"/>
+      </w:pPr>
+      <w:r>
+        <w:t>Scope</w:t>
+      </w:r>
+    </w:p>
+    <w:p>
+      <w:r>
+        <w:t xml:space="preserve">This policy applies to all </w:t>
+      </w:r>
+      <w:r>
+        <w:t xml:space="preserve">users of all </w:t>
+      </w:r>
+      <w:r>
+        <w:t>IT assets</w:t>
+      </w:r>
+      <w:r>
+        <w:t xml:space="preserve"> owned</w:t>
+      </w:r>
+      <w:r>
+        <w:t xml:space="preserve"> by </w:t>
+      </w:r>
+      <w:r>
+        <w:t>the company</w:t>
+      </w:r>
+      <w:r>
+        <w:t>.</w:t>
+      </w:r>
+    </w:p>
+    <w:p>
+      <w:r>
+        <w:t>IT assets include:</w:t>
+      </w:r>
+    </w:p>
+    <w:p>
+      <w:pPr>
+        <w:pStyle w:val="ListParagraph"/>
+        <w:numPr>
+          <w:ilvl w:val="0"/>
+          <w:numId w:val="6"/>
+        </w:numPr>
+      </w:pPr>
+      <w:r>
+        <w:t>Desktop and laptop computers</w:t>
+      </w:r>
+      <w:r>
+        <w:t>;</w:t>
+      </w:r>
+    </w:p>
+    <w:p>
+      <w:pPr>
+        <w:pStyle w:val="ListParagraph"/>
+        <w:numPr>
+          <w:ilvl w:val="0"/>
+          <w:numId w:val="6"/>
+        </w:numPr>
+      </w:pPr>
+      <w:r>
+        <w:t>Laptop accessories</w:t>
+      </w:r>
+      <w:r>
+        <w:t>;</w:t>
+      </w:r>
+    </w:p>
+    <w:p>
+      <w:pPr>
+        <w:pStyle w:val="ListParagraph"/>
+        <w:numPr>
+          <w:ilvl w:val="0"/>
+          <w:numId w:val="6"/>
+        </w:numPr>
+      </w:pPr>
+      <w:r>
+        <w:t>Monitors</w:t>
+      </w:r>
+      <w:r>
+        <w:t>;</w:t>
+      </w:r>
+    </w:p>
+    <w:p>
+      <w:pPr>
+        <w:pStyle w:val="ListParagraph"/>
+        <w:numPr>
+          <w:ilvl w:val="0"/>
+          <w:numId w:val="6"/>
+        </w:numPr>
+      </w:pPr>
+      <w:r>
+        <w:t>Uninterruptible Power Supplies, (UPS)</w:t>
+      </w:r>
+      <w:r>
+        <w:t>;</w:t>
+      </w:r>
+    </w:p>
+    <w:p>
+      <w:pPr>
+        <w:pStyle w:val="ListParagraph"/>
+        <w:numPr>
+          <w:ilvl w:val="0"/>
+          <w:numId w:val="6"/>
+        </w:numPr>
+      </w:pPr>
+      <w:r>
+        <w:t>Printers/Scanners</w:t>
+      </w:r>
+      <w:r>
+        <w:t>;</w:t>
+      </w:r>
+    </w:p>
+    <w:p>
+      <w:pPr>
+        <w:pStyle w:val="ListParagraph"/>
+        <w:numPr>
+          <w:ilvl w:val="0"/>
+          <w:numId w:val="6"/>
+        </w:numPr>
+      </w:pPr>
+      <w:r>
+        <w:t>Mobile data devices such as smartphones and tablets</w:t>
+      </w:r>
+      <w:r>
         <w:t xml:space="preserve">; </w:t>
       </w:r>
       <w:r>
@@ -149,11 +321,20 @@
         <w:pStyle w:val="ListParagraph"/>
         <w:numPr>
           <w:ilvl w:val="0"/>
-          <w:numId w:val="1"/>
-        </w:numPr>
-      </w:pPr>
-      <w:r>
-        <w:t>Security of sensitive information</w:t>
+          <w:numId w:val="6"/>
+        </w:numPr>
+      </w:pPr>
+      <w:r>
+        <w:t>Any other</w:t>
+      </w:r>
+      <w:r>
+        <w:t xml:space="preserve"> major</w:t>
+      </w:r>
+      <w:r>
+        <w:t xml:space="preserve"> IT peripheral</w:t>
+      </w:r>
+      <w:r>
+        <w:t xml:space="preserve"> equipment</w:t>
       </w:r>
       <w:r>
         <w:t>.</w:t>
@@ -161,276 +342,94 @@
     </w:p>
     <w:p>
       <w:pPr>
-        <w:pStyle w:val="ListParagraph"/>
-      </w:pPr>
-    </w:p>
-    <w:p>
-      <w:pPr>
         <w:pStyle w:val="Heading2"/>
       </w:pPr>
       <w:r>
-        <w:t>Scope</w:t>
-      </w:r>
-    </w:p>
-    <w:p>
-      <w:r>
-        <w:t xml:space="preserve">This policy applies to all </w:t>
-      </w:r>
-      <w:r>
-        <w:t xml:space="preserve">users of all </w:t>
-      </w:r>
-      <w:r>
-        <w:t>IT assets</w:t>
-      </w:r>
-      <w:r>
-        <w:t xml:space="preserve"> owned</w:t>
-      </w:r>
-      <w:r>
-        <w:t xml:space="preserve"> by </w:t>
+        <w:t>Policy</w:t>
+      </w:r>
+    </w:p>
+    <w:p>
+      <w:pPr>
+        <w:pStyle w:val="Heading3"/>
+      </w:pPr>
+      <w:r>
+        <w:t>IT Asset Tracking</w:t>
+      </w:r>
+    </w:p>
+    <w:p>
+      <w:r>
+        <w:t>All IT</w:t>
+      </w:r>
+      <w:r>
+        <w:t xml:space="preserve"> </w:t>
+      </w:r>
+      <w:r>
+        <w:t xml:space="preserve">assets belonging to </w:t>
       </w:r>
       <w:r>
         <w:t>the company</w:t>
       </w:r>
       <w:r>
+        <w:t xml:space="preserve"> </w:t>
+      </w:r>
+      <w:r>
+        <w:t>are recorded on an ongoing basis</w:t>
+      </w:r>
+      <w:r>
+        <w:t xml:space="preserve"> in </w:t>
+      </w:r>
+      <w:r>
+        <w:t>an</w:t>
+      </w:r>
+      <w:r>
+        <w:t xml:space="preserve"> IT</w:t>
+      </w:r>
+      <w:r>
+        <w:t xml:space="preserve"> </w:t>
+      </w:r>
+      <w:r>
+        <w:t>a</w:t>
+      </w:r>
+      <w:r>
+        <w:t xml:space="preserve">sset </w:t>
+      </w:r>
+      <w:r>
+        <w:t>t</w:t>
+      </w:r>
+      <w:r>
+        <w:t xml:space="preserve">racking </w:t>
+      </w:r>
+      <w:r>
+        <w:t>r</w:t>
+      </w:r>
+      <w:r>
+        <w:t>egister</w:t>
+      </w:r>
+      <w:r>
+        <w:t>,</w:t>
+      </w:r>
+      <w:r>
+        <w:t xml:space="preserve"> </w:t>
+      </w:r>
+      <w:r>
+        <w:t xml:space="preserve">maintained by the IT department, </w:t>
+      </w:r>
+      <w:r>
+        <w:t xml:space="preserve">and tagged </w:t>
+      </w:r>
+      <w:r>
+        <w:t>with an identification sticker</w:t>
+      </w:r>
+      <w:r>
         <w:t>.</w:t>
       </w:r>
-    </w:p>
-    <w:p>
-      <w:r>
-        <w:t>IT assets include:</w:t>
-      </w:r>
-    </w:p>
-    <w:p>
-      <w:pPr>
-        <w:pStyle w:val="ListParagraph"/>
-        <w:numPr>
-          <w:ilvl w:val="0"/>
-          <w:numId w:val="6"/>
-        </w:numPr>
-      </w:pPr>
-      <w:r>
-        <w:t>Desktop and laptop computers</w:t>
-      </w:r>
-      <w:r>
-        <w:t>;</w:t>
-      </w:r>
-    </w:p>
-    <w:p>
-      <w:pPr>
-        <w:pStyle w:val="ListParagraph"/>
-        <w:numPr>
-          <w:ilvl w:val="0"/>
-          <w:numId w:val="6"/>
-        </w:numPr>
-      </w:pPr>
-      <w:r>
-        <w:t>Laptop accessories</w:t>
-      </w:r>
-      <w:r>
-        <w:t>;</w:t>
-      </w:r>
-    </w:p>
-    <w:p>
-      <w:pPr>
-        <w:pStyle w:val="ListParagraph"/>
-        <w:numPr>
-          <w:ilvl w:val="0"/>
-          <w:numId w:val="6"/>
-        </w:numPr>
-      </w:pPr>
-      <w:r>
-        <w:t>Monitors</w:t>
-      </w:r>
-      <w:r>
-        <w:t>;</w:t>
-      </w:r>
-    </w:p>
-    <w:p>
-      <w:pPr>
-        <w:pStyle w:val="ListParagraph"/>
-        <w:numPr>
-          <w:ilvl w:val="0"/>
-          <w:numId w:val="6"/>
-        </w:numPr>
-      </w:pPr>
-      <w:r>
-        <w:t>Uninterruptible Power Supplies, (UPS)</w:t>
-      </w:r>
-      <w:r>
-        <w:t>;</w:t>
-      </w:r>
-    </w:p>
-    <w:p>
-      <w:pPr>
-        <w:pStyle w:val="ListParagraph"/>
-        <w:numPr>
-          <w:ilvl w:val="0"/>
-          <w:numId w:val="6"/>
-        </w:numPr>
-      </w:pPr>
-      <w:r>
-        <w:t>Printers/Scanners</w:t>
-      </w:r>
-      <w:r>
-        <w:t>;</w:t>
-      </w:r>
-    </w:p>
-    <w:p>
-      <w:pPr>
-        <w:pStyle w:val="ListParagraph"/>
-        <w:numPr>
-          <w:ilvl w:val="0"/>
-          <w:numId w:val="6"/>
-        </w:numPr>
-      </w:pPr>
-      <w:r>
-        <w:t>Mobile data devices such as smartphones and tablets</w:t>
-      </w:r>
-      <w:r>
-        <w:t xml:space="preserve">; </w:t>
-      </w:r>
-      <w:r>
-        <w:t>and</w:t>
-      </w:r>
-    </w:p>
-    <w:p>
-      <w:pPr>
-        <w:pStyle w:val="ListParagraph"/>
-        <w:numPr>
-          <w:ilvl w:val="0"/>
-          <w:numId w:val="6"/>
-        </w:numPr>
-      </w:pPr>
-      <w:r>
-        <w:t>Any other IT peripheral</w:t>
-      </w:r>
-      <w:r>
-        <w:t xml:space="preserve"> equipment</w:t>
-      </w:r>
-      <w:r>
-        <w:t>.</w:t>
-      </w:r>
-    </w:p>
-    <w:p>
-      <w:pPr>
-        <w:pStyle w:val="Heading2"/>
-      </w:pPr>
-      <w:r>
-        <w:t>Policy</w:t>
-      </w:r>
-    </w:p>
-    <w:p>
-      <w:pPr>
-        <w:pStyle w:val="Heading3"/>
-      </w:pPr>
-      <w:r>
-        <w:t>IT Asset Tracking</w:t>
-      </w:r>
-    </w:p>
-    <w:p>
-      <w:r>
-        <w:t>All IT</w:t>
-      </w:r>
       <w:r>
         <w:t xml:space="preserve"> </w:t>
       </w:r>
-      <w:r>
-        <w:t xml:space="preserve">assets belonging to </w:t>
-      </w:r>
-      <w:r>
-        <w:t>the company</w:t>
-      </w:r>
-      <w:r>
-        <w:t xml:space="preserve"> </w:t>
-      </w:r>
-      <w:r>
-        <w:t>are recorded on an ongoing basis</w:t>
-      </w:r>
-      <w:r>
-        <w:t xml:space="preserve"> in </w:t>
-      </w:r>
-      <w:r>
-        <w:t>an</w:t>
-      </w:r>
-      <w:r>
-        <w:t xml:space="preserve"> IT</w:t>
-      </w:r>
-      <w:r>
-        <w:t xml:space="preserve"> </w:t>
-      </w:r>
-      <w:r>
-        <w:t>a</w:t>
-      </w:r>
-      <w:r>
-        <w:t xml:space="preserve">sset </w:t>
-      </w:r>
-      <w:r>
-        <w:t>t</w:t>
-      </w:r>
-      <w:r>
-        <w:t xml:space="preserve">racking </w:t>
-      </w:r>
-      <w:r>
-        <w:t>r</w:t>
-      </w:r>
-      <w:r>
-        <w:t>egister</w:t>
-      </w:r>
-      <w:r>
-        <w:t>,</w:t>
-      </w:r>
-      <w:r>
-        <w:t xml:space="preserve"> </w:t>
-      </w:r>
-      <w:r>
-        <w:t xml:space="preserve">maintained by the IT department, </w:t>
-      </w:r>
-      <w:r>
-        <w:t xml:space="preserve">and tagged </w:t>
-      </w:r>
-      <w:r>
-        <w:t>with an identification sticker</w:t>
-      </w:r>
-      <w:r>
-        <w:t>.</w:t>
-      </w:r>
-      <w:r>
-        <w:t xml:space="preserve"> All employees will be required to sign an IT Asset Undertaking letter shown below:</w:t>
-      </w:r>
-    </w:p>
-    <w:bookmarkStart w:id="0" w:name="_GoBack"/>
-    <w:p>
-      <w:r>
-        <w:object w:dxaOrig="9180" w:dyaOrig="11880" w14:anchorId="411E9C35">
-          <v:shapetype id="_x0000_t75" coordsize="21600,21600" o:spt="75" o:preferrelative="t" path="m@4@5l@4@11@9@11@9@5xe" filled="f" stroked="f">
-            <v:stroke joinstyle="miter"/>
-            <v:formulas>
-              <v:f eqn="if lineDrawn pixelLineWidth 0"/>
-              <v:f eqn="sum @0 1 0"/>
-              <v:f eqn="sum 0 0 @1"/>
-              <v:f eqn="prod @2 1 2"/>
-              <v:f eqn="prod @3 21600 pixelWidth"/>
-              <v:f eqn="prod @3 21600 pixelHeight"/>
-              <v:f eqn="sum @0 0 1"/>
-              <v:f eqn="prod @6 1 2"/>
-              <v:f eqn="prod @7 21600 pixelWidth"/>
-              <v:f eqn="sum @8 21600 0"/>
-              <v:f eqn="prod @7 21600 pixelHeight"/>
-              <v:f eqn="sum @10 21600 0"/>
-            </v:formulas>
-            <v:path o:extrusionok="f" gradientshapeok="t" o:connecttype="rect"/>
-            <o:lock v:ext="edit" aspectratio="t"/>
-          </v:shapetype>
-          <v:shape id="_x0000_i1025" type="#_x0000_t75" style="width:459pt;height:594pt" o:ole="">
-            <v:imagedata r:id="rId5" o:title=""/>
-          </v:shape>
-          <o:OLEObject Type="Embed" ProgID="AcroExch.Document.DC" ShapeID="_x0000_i1025" DrawAspect="Content" ObjectID="_1624085331" r:id="rId6"/>
-        </w:object>
-      </w:r>
-      <w:bookmarkEnd w:id="0"/>
     </w:p>
     <w:p/>
     <w:p/>
+    <w:p/>
     <w:p>
       <w:r>
         <w:lastRenderedPageBreak/>
@@ -575,25 +574,16 @@
         </w:numPr>
       </w:pPr>
       <w:r>
-        <w:t xml:space="preserve">All assets not accounted for in the IT </w:t>
-      </w:r>
-      <w:r>
-        <w:t>Asset Undertaking</w:t>
+        <w:t>For laptops, USBs, and other mobile equipment not assigned to an individual,</w:t>
       </w:r>
       <w:r>
         <w:t xml:space="preserve"> </w:t>
       </w:r>
       <w:r>
-        <w:t>l</w:t>
-      </w:r>
-      <w:r>
-        <w:t xml:space="preserve">etter issued to and signed by </w:t>
-      </w:r>
-      <w:r>
-        <w:t>the employee</w:t>
-      </w:r>
-      <w:r>
-        <w:t xml:space="preserve"> must be signed out with the IT Department. An expected return date must be provided. If this expected return date must be extended, employees must communicate this to the IT </w:t>
+        <w:t>a</w:t>
+      </w:r>
+      <w:r>
+        <w:t xml:space="preserve">n expected return date must be provided. If this expected return date must be extended, employees must communicate this to the IT </w:t>
       </w:r>
       <w:r>
         <w:t>d</w:t>
@@ -679,38 +669,6 @@
       </w:r>
       <w:r>
         <w:t>are property of the company and are expected to be returned to the IT department in the same condition as issued upon cessation of employment.</w:t>
-      </w:r>
-    </w:p>
-    <w:p>
-      <w:pPr>
-        <w:jc w:val="both"/>
-      </w:pPr>
-      <w:r>
-        <w:t xml:space="preserve">All employees are required to read and sign the IT Asset Undertaking letter. Upon receiving this letter, the IT department will have already </w:t>
-      </w:r>
-      <w:r>
-        <w:t>completed</w:t>
-      </w:r>
-      <w:r>
-        <w:t xml:space="preserve"> the information </w:t>
-      </w:r>
-      <w:r>
-        <w:t>in respect of the</w:t>
-      </w:r>
-      <w:r>
-        <w:t xml:space="preserve"> asset(s). </w:t>
-      </w:r>
-      <w:r>
-        <w:t xml:space="preserve">All </w:t>
-      </w:r>
-      <w:r>
-        <w:t xml:space="preserve">employees </w:t>
-      </w:r>
-      <w:r>
-        <w:t>should review the information prior to signing the undertaking</w:t>
-      </w:r>
-      <w:r>
-        <w:t>.</w:t>
       </w:r>
     </w:p>
     <w:p>

</xml_diff>